<commit_message>
Refactored with MeasureContext and StandardMeasureContext.
</commit_message>
<xml_diff>
--- a/Conception.docx
+++ b/Conception.docx
@@ -35785,8 +35785,1435 @@
           <w:lang w:val="en-US"/>
         </w:rPr>
       </w:pPr>
+    </w:p>
+    <w:p>
+      <w:pPr>
+        <w:autoSpaceDE w:val="0"/>
+        <w:autoSpaceDN w:val="0"/>
+        <w:adjustRightInd w:val="0"/>
+        <w:spacing w:after="0" w:line="240" w:lineRule="auto"/>
+        <w:rPr>
+          <w:lang w:val="en-US"/>
+        </w:rPr>
+      </w:pPr>
+      <w:r>
+        <w:rPr>
+          <w:lang w:val="en-US"/>
+        </w:rPr>
+        <w:t>While implementing the first test for quantity I used (to complicate a little bit the test) the following definition of the hour:</w:t>
+      </w:r>
+    </w:p>
+    <w:p>
+      <w:pPr>
+        <w:autoSpaceDE w:val="0"/>
+        <w:autoSpaceDN w:val="0"/>
+        <w:adjustRightInd w:val="0"/>
+        <w:spacing w:after="0" w:line="240" w:lineRule="auto"/>
+        <w:rPr>
+          <w:rFonts w:ascii="Consolas" w:hAnsi="Consolas" w:cs="Consolas"/>
+          <w:color w:val="000000"/>
+          <w:sz w:val="19"/>
+          <w:szCs w:val="19"/>
+          <w:lang w:val="yo-NG"/>
+        </w:rPr>
+      </w:pPr>
+      <w:r>
+        <w:rPr>
+          <w:rFonts w:ascii="Consolas" w:hAnsi="Consolas" w:cs="Consolas"/>
+          <w:color w:val="000000"/>
+          <w:sz w:val="19"/>
+          <w:szCs w:val="19"/>
+          <w:lang w:val="yo-NG"/>
+        </w:rPr>
+        <w:t xml:space="preserve">    </w:t>
+      </w:r>
+      <w:r>
+        <w:rPr>
+          <w:rFonts w:ascii="Consolas" w:hAnsi="Consolas" w:cs="Consolas"/>
+          <w:color w:val="0000FF"/>
+          <w:sz w:val="19"/>
+          <w:szCs w:val="19"/>
+          <w:lang w:val="yo-NG"/>
+        </w:rPr>
+        <w:t>var</w:t>
+      </w:r>
+      <w:r>
+        <w:rPr>
+          <w:rFonts w:ascii="Consolas" w:hAnsi="Consolas" w:cs="Consolas"/>
+          <w:color w:val="000000"/>
+          <w:sz w:val="19"/>
+          <w:szCs w:val="19"/>
+          <w:lang w:val="yo-NG"/>
+        </w:rPr>
+        <w:t xml:space="preserve"> minute = </w:t>
+      </w:r>
+      <w:r>
+        <w:rPr>
+          <w:rFonts w:ascii="Consolas" w:hAnsi="Consolas" w:cs="Consolas"/>
+          <w:color w:val="2B91AF"/>
+          <w:sz w:val="19"/>
+          <w:szCs w:val="19"/>
+          <w:lang w:val="yo-NG"/>
+        </w:rPr>
+        <w:t>MeasureUnit</w:t>
+      </w:r>
+      <w:r>
+        <w:rPr>
+          <w:rFonts w:ascii="Consolas" w:hAnsi="Consolas" w:cs="Consolas"/>
+          <w:color w:val="000000"/>
+          <w:sz w:val="19"/>
+          <w:szCs w:val="19"/>
+          <w:lang w:val="yo-NG"/>
+        </w:rPr>
+        <w:t xml:space="preserve">.DefineAlias( </w:t>
+      </w:r>
+      <w:r>
+        <w:rPr>
+          <w:rFonts w:ascii="Consolas" w:hAnsi="Consolas" w:cs="Consolas"/>
+          <w:color w:val="A31515"/>
+          <w:sz w:val="19"/>
+          <w:szCs w:val="19"/>
+          <w:lang w:val="yo-NG"/>
+        </w:rPr>
+        <w:t>"min"</w:t>
+      </w:r>
+      <w:r>
+        <w:rPr>
+          <w:rFonts w:ascii="Consolas" w:hAnsi="Consolas" w:cs="Consolas"/>
+          <w:color w:val="000000"/>
+          <w:sz w:val="19"/>
+          <w:szCs w:val="19"/>
+          <w:lang w:val="yo-NG"/>
+        </w:rPr>
+        <w:t xml:space="preserve">, </w:t>
+      </w:r>
+      <w:r>
+        <w:rPr>
+          <w:rFonts w:ascii="Consolas" w:hAnsi="Consolas" w:cs="Consolas"/>
+          <w:color w:val="A31515"/>
+          <w:sz w:val="19"/>
+          <w:szCs w:val="19"/>
+          <w:lang w:val="yo-NG"/>
+        </w:rPr>
+        <w:t>"Minute"</w:t>
+      </w:r>
+      <w:r>
+        <w:rPr>
+          <w:rFonts w:ascii="Consolas" w:hAnsi="Consolas" w:cs="Consolas"/>
+          <w:color w:val="000000"/>
+          <w:sz w:val="19"/>
+          <w:szCs w:val="19"/>
+          <w:lang w:val="yo-NG"/>
+        </w:rPr>
+        <w:t>, 60, second );</w:t>
+      </w:r>
+    </w:p>
+    <w:p>
+      <w:pPr>
+        <w:autoSpaceDE w:val="0"/>
+        <w:autoSpaceDN w:val="0"/>
+        <w:adjustRightInd w:val="0"/>
+        <w:spacing w:after="0" w:line="240" w:lineRule="auto"/>
+        <w:rPr>
+          <w:rFonts w:ascii="Consolas" w:hAnsi="Consolas" w:cs="Consolas"/>
+          <w:color w:val="000000"/>
+          <w:sz w:val="19"/>
+          <w:szCs w:val="19"/>
+          <w:lang w:val="yo-NG"/>
+        </w:rPr>
+      </w:pPr>
+      <w:r>
+        <w:rPr>
+          <w:rFonts w:ascii="Consolas" w:hAnsi="Consolas" w:cs="Consolas"/>
+          <w:color w:val="000000"/>
+          <w:sz w:val="19"/>
+          <w:szCs w:val="19"/>
+          <w:lang w:val="yo-NG"/>
+        </w:rPr>
+        <w:t xml:space="preserve">    </w:t>
+      </w:r>
+      <w:r>
+        <w:rPr>
+          <w:rFonts w:ascii="Consolas" w:hAnsi="Consolas" w:cs="Consolas"/>
+          <w:color w:val="0000FF"/>
+          <w:sz w:val="19"/>
+          <w:szCs w:val="19"/>
+          <w:lang w:val="yo-NG"/>
+        </w:rPr>
+        <w:t>var</w:t>
+      </w:r>
+      <w:r>
+        <w:rPr>
+          <w:rFonts w:ascii="Consolas" w:hAnsi="Consolas" w:cs="Consolas"/>
+          <w:color w:val="000000"/>
+          <w:sz w:val="19"/>
+          <w:szCs w:val="19"/>
+          <w:lang w:val="yo-NG"/>
+        </w:rPr>
+        <w:t xml:space="preserve"> hour = </w:t>
+      </w:r>
+      <w:r>
+        <w:rPr>
+          <w:rFonts w:ascii="Consolas" w:hAnsi="Consolas" w:cs="Consolas"/>
+          <w:color w:val="2B91AF"/>
+          <w:sz w:val="19"/>
+          <w:szCs w:val="19"/>
+          <w:lang w:val="yo-NG"/>
+        </w:rPr>
+        <w:t>MeasureUnit</w:t>
+      </w:r>
+      <w:r>
+        <w:rPr>
+          <w:rFonts w:ascii="Consolas" w:hAnsi="Consolas" w:cs="Consolas"/>
+          <w:color w:val="000000"/>
+          <w:sz w:val="19"/>
+          <w:szCs w:val="19"/>
+          <w:lang w:val="yo-NG"/>
+        </w:rPr>
+        <w:t xml:space="preserve">.DefineAlias( </w:t>
+      </w:r>
+      <w:r>
+        <w:rPr>
+          <w:rFonts w:ascii="Consolas" w:hAnsi="Consolas" w:cs="Consolas"/>
+          <w:color w:val="A31515"/>
+          <w:sz w:val="19"/>
+          <w:szCs w:val="19"/>
+          <w:lang w:val="yo-NG"/>
+        </w:rPr>
+        <w:t>"h"</w:t>
+      </w:r>
+      <w:r>
+        <w:rPr>
+          <w:rFonts w:ascii="Consolas" w:hAnsi="Consolas" w:cs="Consolas"/>
+          <w:color w:val="000000"/>
+          <w:sz w:val="19"/>
+          <w:szCs w:val="19"/>
+          <w:lang w:val="yo-NG"/>
+        </w:rPr>
+        <w:t xml:space="preserve">, </w:t>
+      </w:r>
+      <w:r>
+        <w:rPr>
+          <w:rFonts w:ascii="Consolas" w:hAnsi="Consolas" w:cs="Consolas"/>
+          <w:color w:val="A31515"/>
+          <w:sz w:val="19"/>
+          <w:szCs w:val="19"/>
+          <w:lang w:val="yo-NG"/>
+        </w:rPr>
+        <w:t>"Hour"</w:t>
+      </w:r>
+      <w:r>
+        <w:rPr>
+          <w:rFonts w:ascii="Consolas" w:hAnsi="Consolas" w:cs="Consolas"/>
+          <w:color w:val="000000"/>
+          <w:sz w:val="19"/>
+          <w:szCs w:val="19"/>
+          <w:lang w:val="yo-NG"/>
+        </w:rPr>
+        <w:t>, 60, minute );</w:t>
+      </w:r>
+    </w:p>
+    <w:p>
+      <w:pPr>
+        <w:autoSpaceDE w:val="0"/>
+        <w:autoSpaceDN w:val="0"/>
+        <w:adjustRightInd w:val="0"/>
+        <w:spacing w:after="0" w:line="240" w:lineRule="auto"/>
+        <w:rPr>
+          <w:lang w:val="en-US"/>
+        </w:rPr>
+      </w:pPr>
+    </w:p>
+    <w:p>
+      <w:pPr>
+        <w:autoSpaceDE w:val="0"/>
+        <w:autoSpaceDN w:val="0"/>
+        <w:adjustRightInd w:val="0"/>
+        <w:spacing w:after="0" w:line="240" w:lineRule="auto"/>
+        <w:rPr>
+          <w:lang w:val="en-US"/>
+        </w:rPr>
+      </w:pPr>
+      <w:r>
+        <w:rPr>
+          <w:lang w:val="en-US"/>
+        </w:rPr>
+        <w:t>A test from yesterday uses:</w:t>
+      </w:r>
+    </w:p>
+    <w:p>
+      <w:pPr>
+        <w:autoSpaceDE w:val="0"/>
+        <w:autoSpaceDN w:val="0"/>
+        <w:adjustRightInd w:val="0"/>
+        <w:spacing w:after="0" w:line="240" w:lineRule="auto"/>
+        <w:rPr>
+          <w:rFonts w:ascii="Consolas" w:hAnsi="Consolas" w:cs="Consolas"/>
+          <w:color w:val="000000"/>
+          <w:sz w:val="19"/>
+          <w:szCs w:val="19"/>
+          <w:lang w:val="yo-NG"/>
+        </w:rPr>
+      </w:pPr>
+      <w:r>
+        <w:rPr>
+          <w:rFonts w:ascii="Consolas" w:hAnsi="Consolas" w:cs="Consolas"/>
+          <w:color w:val="000000"/>
+          <w:sz w:val="19"/>
+          <w:szCs w:val="19"/>
+          <w:lang w:val="yo-NG"/>
+        </w:rPr>
+        <w:t xml:space="preserve">    </w:t>
+      </w:r>
+      <w:r>
+        <w:rPr>
+          <w:rFonts w:ascii="Consolas" w:hAnsi="Consolas" w:cs="Consolas"/>
+          <w:color w:val="0000FF"/>
+          <w:sz w:val="19"/>
+          <w:szCs w:val="19"/>
+          <w:lang w:val="yo-NG"/>
+        </w:rPr>
+        <w:t>var</w:t>
+      </w:r>
+      <w:r>
+        <w:rPr>
+          <w:rFonts w:ascii="Consolas" w:hAnsi="Consolas" w:cs="Consolas"/>
+          <w:color w:val="000000"/>
+          <w:sz w:val="19"/>
+          <w:szCs w:val="19"/>
+          <w:lang w:val="yo-NG"/>
+        </w:rPr>
+        <w:t xml:space="preserve"> hour = </w:t>
+      </w:r>
+      <w:r>
+        <w:rPr>
+          <w:rFonts w:ascii="Consolas" w:hAnsi="Consolas" w:cs="Consolas"/>
+          <w:color w:val="2B91AF"/>
+          <w:sz w:val="19"/>
+          <w:szCs w:val="19"/>
+          <w:lang w:val="yo-NG"/>
+        </w:rPr>
+        <w:t>MeasureUnit</w:t>
+      </w:r>
+      <w:r>
+        <w:rPr>
+          <w:rFonts w:ascii="Consolas" w:hAnsi="Consolas" w:cs="Consolas"/>
+          <w:color w:val="000000"/>
+          <w:sz w:val="19"/>
+          <w:szCs w:val="19"/>
+          <w:lang w:val="yo-NG"/>
+        </w:rPr>
+        <w:t xml:space="preserve">.DefineAlias( </w:t>
+      </w:r>
+      <w:r>
+        <w:rPr>
+          <w:rFonts w:ascii="Consolas" w:hAnsi="Consolas" w:cs="Consolas"/>
+          <w:color w:val="A31515"/>
+          <w:sz w:val="19"/>
+          <w:szCs w:val="19"/>
+          <w:lang w:val="yo-NG"/>
+        </w:rPr>
+        <w:t>"h"</w:t>
+      </w:r>
+      <w:r>
+        <w:rPr>
+          <w:rFonts w:ascii="Consolas" w:hAnsi="Consolas" w:cs="Consolas"/>
+          <w:color w:val="000000"/>
+          <w:sz w:val="19"/>
+          <w:szCs w:val="19"/>
+          <w:lang w:val="yo-NG"/>
+        </w:rPr>
+        <w:t xml:space="preserve">, </w:t>
+      </w:r>
+      <w:r>
+        <w:rPr>
+          <w:rFonts w:ascii="Consolas" w:hAnsi="Consolas" w:cs="Consolas"/>
+          <w:color w:val="A31515"/>
+          <w:sz w:val="19"/>
+          <w:szCs w:val="19"/>
+          <w:lang w:val="yo-NG"/>
+        </w:rPr>
+        <w:t>"Hour"</w:t>
+      </w:r>
+      <w:r>
+        <w:rPr>
+          <w:rFonts w:ascii="Consolas" w:hAnsi="Consolas" w:cs="Consolas"/>
+          <w:color w:val="000000"/>
+          <w:sz w:val="19"/>
+          <w:szCs w:val="19"/>
+          <w:lang w:val="yo-NG"/>
+        </w:rPr>
+        <w:t>, 60 * 60, second );</w:t>
+      </w:r>
+    </w:p>
+    <w:p>
+      <w:pPr>
+        <w:autoSpaceDE w:val="0"/>
+        <w:autoSpaceDN w:val="0"/>
+        <w:adjustRightInd w:val="0"/>
+        <w:spacing w:after="0" w:line="240" w:lineRule="auto"/>
+        <w:rPr>
+          <w:lang w:val="en-US"/>
+        </w:rPr>
+      </w:pPr>
+    </w:p>
+    <w:p>
+      <w:pPr>
+        <w:autoSpaceDE w:val="0"/>
+        <w:autoSpaceDN w:val="0"/>
+        <w:adjustRightInd w:val="0"/>
+        <w:spacing w:after="0" w:line="240" w:lineRule="auto"/>
+        <w:rPr>
+          <w:lang w:val="en-US"/>
+        </w:rPr>
+      </w:pPr>
+      <w:r>
+        <w:rPr>
+          <w:lang w:val="en-US"/>
+        </w:rPr>
+        <w:lastRenderedPageBreak/>
+        <w:t>And tests are now broken: the first to execute registers its definition of the hour, the second redefinition is (rightly) detected as not being the same. The “culprit” is here (internal code):</w:t>
+      </w:r>
+    </w:p>
+    <w:p>
+      <w:pPr>
+        <w:autoSpaceDE w:val="0"/>
+        <w:autoSpaceDN w:val="0"/>
+        <w:adjustRightInd w:val="0"/>
+        <w:spacing w:after="0" w:line="240" w:lineRule="auto"/>
+        <w:rPr>
+          <w:lang w:val="en-US"/>
+        </w:rPr>
+      </w:pPr>
+    </w:p>
+    <w:p>
+      <w:pPr>
+        <w:autoSpaceDE w:val="0"/>
+        <w:autoSpaceDN w:val="0"/>
+        <w:adjustRightInd w:val="0"/>
+        <w:spacing w:after="0" w:line="240" w:lineRule="auto"/>
+        <w:rPr>
+          <w:rFonts w:ascii="Consolas" w:hAnsi="Consolas" w:cs="Consolas"/>
+          <w:color w:val="000000"/>
+          <w:sz w:val="19"/>
+          <w:szCs w:val="19"/>
+        </w:rPr>
+      </w:pPr>
+      <w:proofErr w:type="spellStart"/>
+      <w:proofErr w:type="gramStart"/>
+      <w:r>
+        <w:rPr>
+          <w:rFonts w:ascii="Consolas" w:hAnsi="Consolas" w:cs="Consolas"/>
+          <w:color w:val="0000FF"/>
+          <w:sz w:val="19"/>
+          <w:szCs w:val="19"/>
+        </w:rPr>
+        <w:t>static</w:t>
+      </w:r>
+      <w:proofErr w:type="spellEnd"/>
+      <w:proofErr w:type="gramEnd"/>
+      <w:r>
+        <w:rPr>
+          <w:rFonts w:ascii="Consolas" w:hAnsi="Consolas" w:cs="Consolas"/>
+          <w:color w:val="000000"/>
+          <w:sz w:val="19"/>
+          <w:szCs w:val="19"/>
+        </w:rPr>
+        <w:t xml:space="preserve"> </w:t>
+      </w:r>
+      <w:proofErr w:type="spellStart"/>
+      <w:r>
+        <w:rPr>
+          <w:rFonts w:ascii="Consolas" w:hAnsi="Consolas" w:cs="Consolas"/>
+          <w:color w:val="2B91AF"/>
+          <w:sz w:val="19"/>
+          <w:szCs w:val="19"/>
+          <w:lang w:val="yo-NG"/>
+        </w:rPr>
+        <w:t>AliasMeasureUnit</w:t>
+      </w:r>
+      <w:proofErr w:type="spellEnd"/>
+      <w:r>
+        <w:rPr>
+          <w:rFonts w:ascii="Consolas" w:hAnsi="Consolas" w:cs="Consolas"/>
+          <w:color w:val="000000"/>
+          <w:sz w:val="19"/>
+          <w:szCs w:val="19"/>
+        </w:rPr>
+        <w:t xml:space="preserve"> </w:t>
+      </w:r>
+      <w:proofErr w:type="spellStart"/>
+      <w:r>
+        <w:rPr>
+          <w:rFonts w:ascii="Consolas" w:hAnsi="Consolas" w:cs="Consolas"/>
+          <w:color w:val="000000"/>
+          <w:sz w:val="19"/>
+          <w:szCs w:val="19"/>
+        </w:rPr>
+        <w:t>RegisterAlias</w:t>
+      </w:r>
+      <w:proofErr w:type="spellEnd"/>
+      <w:r>
+        <w:rPr>
+          <w:rFonts w:ascii="Consolas" w:hAnsi="Consolas" w:cs="Consolas"/>
+          <w:color w:val="000000"/>
+          <w:sz w:val="19"/>
+          <w:szCs w:val="19"/>
+        </w:rPr>
+        <w:t>(</w:t>
+      </w:r>
+      <w:r>
+        <w:rPr>
+          <w:rFonts w:ascii="Consolas" w:hAnsi="Consolas" w:cs="Consolas"/>
+          <w:color w:val="0000FF"/>
+          <w:sz w:val="19"/>
+          <w:szCs w:val="19"/>
+        </w:rPr>
+        <w:t>string</w:t>
+      </w:r>
+      <w:r>
+        <w:rPr>
+          <w:rFonts w:ascii="Consolas" w:hAnsi="Consolas" w:cs="Consolas"/>
+          <w:color w:val="000000"/>
+          <w:sz w:val="19"/>
+          <w:szCs w:val="19"/>
+        </w:rPr>
+        <w:t xml:space="preserve"> a, </w:t>
+      </w:r>
+      <w:r>
+        <w:rPr>
+          <w:rFonts w:ascii="Consolas" w:hAnsi="Consolas" w:cs="Consolas"/>
+          <w:color w:val="0000FF"/>
+          <w:sz w:val="19"/>
+          <w:szCs w:val="19"/>
+        </w:rPr>
+        <w:t>string</w:t>
+      </w:r>
+      <w:r>
+        <w:rPr>
+          <w:rFonts w:ascii="Consolas" w:hAnsi="Consolas" w:cs="Consolas"/>
+          <w:color w:val="000000"/>
+          <w:sz w:val="19"/>
+          <w:szCs w:val="19"/>
+        </w:rPr>
+        <w:t xml:space="preserve"> n, </w:t>
+      </w:r>
+      <w:proofErr w:type="spellStart"/>
+      <w:r>
+        <w:rPr>
+          <w:rFonts w:ascii="Consolas" w:hAnsi="Consolas" w:cs="Consolas"/>
+          <w:color w:val="2B91AF"/>
+          <w:sz w:val="19"/>
+          <w:szCs w:val="19"/>
+          <w:lang w:val="yo-NG"/>
+        </w:rPr>
+        <w:t>FullFactor</w:t>
+      </w:r>
+      <w:proofErr w:type="spellEnd"/>
+      <w:r>
+        <w:rPr>
+          <w:rFonts w:ascii="Consolas" w:hAnsi="Consolas" w:cs="Consolas"/>
+          <w:color w:val="000000"/>
+          <w:sz w:val="19"/>
+          <w:szCs w:val="19"/>
+        </w:rPr>
+        <w:t xml:space="preserve"> f, </w:t>
+      </w:r>
+      <w:proofErr w:type="spellStart"/>
+      <w:r>
+        <w:rPr>
+          <w:rFonts w:ascii="Consolas" w:hAnsi="Consolas" w:cs="Consolas"/>
+          <w:color w:val="2B91AF"/>
+          <w:sz w:val="19"/>
+          <w:szCs w:val="19"/>
+          <w:lang w:val="yo-NG"/>
+        </w:rPr>
+        <w:t>MeasureUnit</w:t>
+      </w:r>
+      <w:proofErr w:type="spellEnd"/>
+      <w:r>
+        <w:rPr>
+          <w:rFonts w:ascii="Consolas" w:hAnsi="Consolas" w:cs="Consolas"/>
+          <w:color w:val="000000"/>
+          <w:sz w:val="19"/>
+          <w:szCs w:val="19"/>
+        </w:rPr>
+        <w:t xml:space="preserve"> d)</w:t>
+      </w:r>
+    </w:p>
+    <w:p>
+      <w:pPr>
+        <w:autoSpaceDE w:val="0"/>
+        <w:autoSpaceDN w:val="0"/>
+        <w:adjustRightInd w:val="0"/>
+        <w:spacing w:after="0" w:line="240" w:lineRule="auto"/>
+        <w:rPr>
+          <w:rFonts w:ascii="Consolas" w:hAnsi="Consolas" w:cs="Consolas"/>
+          <w:color w:val="000000"/>
+          <w:sz w:val="19"/>
+          <w:szCs w:val="19"/>
+        </w:rPr>
+      </w:pPr>
+      <w:r>
+        <w:rPr>
+          <w:rFonts w:ascii="Consolas" w:hAnsi="Consolas" w:cs="Consolas"/>
+          <w:color w:val="000000"/>
+          <w:sz w:val="19"/>
+          <w:szCs w:val="19"/>
+        </w:rPr>
+        <w:t>{</w:t>
+      </w:r>
+    </w:p>
+    <w:p>
+      <w:pPr>
+        <w:autoSpaceDE w:val="0"/>
+        <w:autoSpaceDN w:val="0"/>
+        <w:adjustRightInd w:val="0"/>
+        <w:spacing w:after="0" w:line="240" w:lineRule="auto"/>
+        <w:rPr>
+          <w:rFonts w:ascii="Consolas" w:hAnsi="Consolas" w:cs="Consolas"/>
+          <w:color w:val="000000"/>
+          <w:sz w:val="19"/>
+          <w:szCs w:val="19"/>
+        </w:rPr>
+      </w:pPr>
+      <w:r>
+        <w:rPr>
+          <w:rFonts w:ascii="Consolas" w:hAnsi="Consolas" w:cs="Consolas"/>
+          <w:color w:val="000000"/>
+          <w:sz w:val="19"/>
+          <w:szCs w:val="19"/>
+        </w:rPr>
+        <w:t xml:space="preserve">    </w:t>
+      </w:r>
+      <w:proofErr w:type="gramStart"/>
+      <w:r>
+        <w:rPr>
+          <w:rFonts w:ascii="Consolas" w:hAnsi="Consolas" w:cs="Consolas"/>
+          <w:color w:val="0000FF"/>
+          <w:sz w:val="19"/>
+          <w:szCs w:val="19"/>
+        </w:rPr>
+        <w:t>return</w:t>
+      </w:r>
+      <w:proofErr w:type="gramEnd"/>
+      <w:r>
+        <w:rPr>
+          <w:rFonts w:ascii="Consolas" w:hAnsi="Consolas" w:cs="Consolas"/>
+          <w:color w:val="000000"/>
+          <w:sz w:val="19"/>
+          <w:szCs w:val="19"/>
+        </w:rPr>
+        <w:t xml:space="preserve"> </w:t>
+      </w:r>
+      <w:proofErr w:type="spellStart"/>
+      <w:r>
+        <w:rPr>
+          <w:rFonts w:ascii="Consolas" w:hAnsi="Consolas" w:cs="Consolas"/>
+          <w:color w:val="000000"/>
+          <w:sz w:val="19"/>
+          <w:szCs w:val="19"/>
+        </w:rPr>
+        <w:t>Register</w:t>
+      </w:r>
+      <w:proofErr w:type="spellEnd"/>
+      <w:r>
+        <w:rPr>
+          <w:rFonts w:ascii="Consolas" w:hAnsi="Consolas" w:cs="Consolas"/>
+          <w:color w:val="000000"/>
+          <w:sz w:val="19"/>
+          <w:szCs w:val="19"/>
+        </w:rPr>
+        <w:t xml:space="preserve">( </w:t>
+      </w:r>
+      <w:proofErr w:type="spellStart"/>
+      <w:r>
+        <w:rPr>
+          <w:rFonts w:ascii="Consolas" w:hAnsi="Consolas" w:cs="Consolas"/>
+          <w:color w:val="000000"/>
+          <w:sz w:val="19"/>
+          <w:szCs w:val="19"/>
+        </w:rPr>
+        <w:t>abbreviation</w:t>
+      </w:r>
+      <w:proofErr w:type="spellEnd"/>
+      <w:r>
+        <w:rPr>
+          <w:rFonts w:ascii="Consolas" w:hAnsi="Consolas" w:cs="Consolas"/>
+          <w:color w:val="000000"/>
+          <w:sz w:val="19"/>
+          <w:szCs w:val="19"/>
+        </w:rPr>
+        <w:t>: a,</w:t>
+      </w:r>
+    </w:p>
+    <w:p>
+      <w:pPr>
+        <w:autoSpaceDE w:val="0"/>
+        <w:autoSpaceDN w:val="0"/>
+        <w:adjustRightInd w:val="0"/>
+        <w:spacing w:after="0" w:line="240" w:lineRule="auto"/>
+        <w:rPr>
+          <w:rFonts w:ascii="Consolas" w:hAnsi="Consolas" w:cs="Consolas"/>
+          <w:color w:val="000000"/>
+          <w:sz w:val="19"/>
+          <w:szCs w:val="19"/>
+        </w:rPr>
+      </w:pPr>
+      <w:r>
+        <w:rPr>
+          <w:rFonts w:ascii="Consolas" w:hAnsi="Consolas" w:cs="Consolas"/>
+          <w:color w:val="000000"/>
+          <w:sz w:val="19"/>
+          <w:szCs w:val="19"/>
+        </w:rPr>
+        <w:t xml:space="preserve">                     </w:t>
+      </w:r>
+      <w:proofErr w:type="spellStart"/>
+      <w:proofErr w:type="gramStart"/>
+      <w:r>
+        <w:rPr>
+          <w:rFonts w:ascii="Consolas" w:hAnsi="Consolas" w:cs="Consolas"/>
+          <w:color w:val="000000"/>
+          <w:sz w:val="19"/>
+          <w:szCs w:val="19"/>
+        </w:rPr>
+        <w:t>name</w:t>
+      </w:r>
+      <w:proofErr w:type="spellEnd"/>
+      <w:r>
+        <w:rPr>
+          <w:rFonts w:ascii="Consolas" w:hAnsi="Consolas" w:cs="Consolas"/>
+          <w:color w:val="000000"/>
+          <w:sz w:val="19"/>
+          <w:szCs w:val="19"/>
+        </w:rPr>
+        <w:t>:</w:t>
+      </w:r>
+      <w:proofErr w:type="gramEnd"/>
+      <w:r>
+        <w:rPr>
+          <w:rFonts w:ascii="Consolas" w:hAnsi="Consolas" w:cs="Consolas"/>
+          <w:color w:val="000000"/>
+          <w:sz w:val="19"/>
+          <w:szCs w:val="19"/>
+        </w:rPr>
+        <w:t xml:space="preserve"> n,</w:t>
+      </w:r>
+    </w:p>
+    <w:p>
+      <w:pPr>
+        <w:autoSpaceDE w:val="0"/>
+        <w:autoSpaceDN w:val="0"/>
+        <w:adjustRightInd w:val="0"/>
+        <w:spacing w:after="0" w:line="240" w:lineRule="auto"/>
+        <w:rPr>
+          <w:rFonts w:ascii="Consolas" w:hAnsi="Consolas" w:cs="Consolas"/>
+          <w:color w:val="000000"/>
+          <w:sz w:val="19"/>
+          <w:szCs w:val="19"/>
+        </w:rPr>
+      </w:pPr>
+      <w:r>
+        <w:rPr>
+          <w:rFonts w:ascii="Consolas" w:hAnsi="Consolas" w:cs="Consolas"/>
+          <w:color w:val="000000"/>
+          <w:sz w:val="19"/>
+          <w:szCs w:val="19"/>
+        </w:rPr>
+        <w:t xml:space="preserve">                     </w:t>
+      </w:r>
+      <w:proofErr w:type="spellStart"/>
+      <w:proofErr w:type="gramStart"/>
+      <w:r>
+        <w:rPr>
+          <w:rFonts w:ascii="Consolas" w:hAnsi="Consolas" w:cs="Consolas"/>
+          <w:color w:val="000000"/>
+          <w:sz w:val="19"/>
+          <w:szCs w:val="19"/>
+        </w:rPr>
+        <w:t>creator</w:t>
+      </w:r>
+      <w:proofErr w:type="spellEnd"/>
+      <w:r>
+        <w:rPr>
+          <w:rFonts w:ascii="Consolas" w:hAnsi="Consolas" w:cs="Consolas"/>
+          <w:color w:val="000000"/>
+          <w:sz w:val="19"/>
+          <w:szCs w:val="19"/>
+        </w:rPr>
+        <w:t>:</w:t>
+      </w:r>
+      <w:proofErr w:type="gramEnd"/>
+      <w:r>
+        <w:rPr>
+          <w:rFonts w:ascii="Consolas" w:hAnsi="Consolas" w:cs="Consolas"/>
+          <w:color w:val="000000"/>
+          <w:sz w:val="19"/>
+          <w:szCs w:val="19"/>
+        </w:rPr>
+        <w:t xml:space="preserve"> () =&gt; </w:t>
+      </w:r>
+      <w:r>
+        <w:rPr>
+          <w:rFonts w:ascii="Consolas" w:hAnsi="Consolas" w:cs="Consolas"/>
+          <w:color w:val="0000FF"/>
+          <w:sz w:val="19"/>
+          <w:szCs w:val="19"/>
+        </w:rPr>
+        <w:t>new</w:t>
+      </w:r>
+      <w:r>
+        <w:rPr>
+          <w:rFonts w:ascii="Consolas" w:hAnsi="Consolas" w:cs="Consolas"/>
+          <w:color w:val="000000"/>
+          <w:sz w:val="19"/>
+          <w:szCs w:val="19"/>
+        </w:rPr>
+        <w:t xml:space="preserve"> </w:t>
+      </w:r>
+      <w:proofErr w:type="spellStart"/>
+      <w:r>
+        <w:rPr>
+          <w:rFonts w:ascii="Consolas" w:hAnsi="Consolas" w:cs="Consolas"/>
+          <w:color w:val="2B91AF"/>
+          <w:sz w:val="19"/>
+          <w:szCs w:val="19"/>
+          <w:lang w:val="yo-NG"/>
+        </w:rPr>
+        <w:t>AliasMeasureUnit</w:t>
+      </w:r>
+      <w:proofErr w:type="spellEnd"/>
+      <w:r>
+        <w:rPr>
+          <w:rFonts w:ascii="Consolas" w:hAnsi="Consolas" w:cs="Consolas"/>
+          <w:color w:val="000000"/>
+          <w:sz w:val="19"/>
+          <w:szCs w:val="19"/>
+        </w:rPr>
+        <w:t>( a, n, f, d ),</w:t>
+      </w:r>
+    </w:p>
+    <w:p>
+      <w:pPr>
+        <w:autoSpaceDE w:val="0"/>
+        <w:autoSpaceDN w:val="0"/>
+        <w:adjustRightInd w:val="0"/>
+        <w:spacing w:after="0" w:line="240" w:lineRule="auto"/>
+        <w:rPr>
+          <w:rFonts w:ascii="Consolas" w:hAnsi="Consolas" w:cs="Consolas"/>
+          <w:color w:val="000000"/>
+          <w:sz w:val="19"/>
+          <w:szCs w:val="19"/>
+        </w:rPr>
+      </w:pPr>
+      <w:r>
+        <w:rPr>
+          <w:rFonts w:ascii="Consolas" w:hAnsi="Consolas" w:cs="Consolas"/>
+          <w:color w:val="000000"/>
+          <w:sz w:val="19"/>
+          <w:szCs w:val="19"/>
+        </w:rPr>
+        <w:t xml:space="preserve">                     </w:t>
+      </w:r>
+      <w:proofErr w:type="gramStart"/>
+      <w:r>
+        <w:rPr>
+          <w:rFonts w:ascii="Consolas" w:hAnsi="Consolas" w:cs="Consolas"/>
+          <w:color w:val="000000"/>
+          <w:sz w:val="19"/>
+          <w:szCs w:val="19"/>
+        </w:rPr>
+        <w:t>checker:</w:t>
+      </w:r>
+      <w:proofErr w:type="gramEnd"/>
+      <w:r>
+        <w:rPr>
+          <w:rFonts w:ascii="Consolas" w:hAnsi="Consolas" w:cs="Consolas"/>
+          <w:color w:val="000000"/>
+          <w:sz w:val="19"/>
+          <w:szCs w:val="19"/>
+        </w:rPr>
+        <w:t xml:space="preserve"> m =&gt; </w:t>
+      </w:r>
+      <w:proofErr w:type="spellStart"/>
+      <w:r>
+        <w:rPr>
+          <w:rFonts w:ascii="Consolas" w:hAnsi="Consolas" w:cs="Consolas"/>
+          <w:color w:val="000000"/>
+          <w:sz w:val="19"/>
+          <w:szCs w:val="19"/>
+        </w:rPr>
+        <w:t>m.DefinitionFactor</w:t>
+      </w:r>
+      <w:proofErr w:type="spellEnd"/>
+      <w:r>
+        <w:rPr>
+          <w:rFonts w:ascii="Consolas" w:hAnsi="Consolas" w:cs="Consolas"/>
+          <w:color w:val="000000"/>
+          <w:sz w:val="19"/>
+          <w:szCs w:val="19"/>
+        </w:rPr>
+        <w:t xml:space="preserve"> == f &amp;&amp; </w:t>
+      </w:r>
+      <w:proofErr w:type="spellStart"/>
+      <w:r>
+        <w:rPr>
+          <w:rFonts w:ascii="Consolas" w:hAnsi="Consolas" w:cs="Consolas"/>
+          <w:color w:val="000000"/>
+          <w:sz w:val="19"/>
+          <w:szCs w:val="19"/>
+        </w:rPr>
+        <w:t>m.Definition</w:t>
+      </w:r>
+      <w:proofErr w:type="spellEnd"/>
+      <w:r>
+        <w:rPr>
+          <w:rFonts w:ascii="Consolas" w:hAnsi="Consolas" w:cs="Consolas"/>
+          <w:color w:val="000000"/>
+          <w:sz w:val="19"/>
+          <w:szCs w:val="19"/>
+        </w:rPr>
+        <w:t xml:space="preserve"> == d </w:t>
+      </w:r>
+    </w:p>
+    <w:p>
+      <w:pPr>
+        <w:autoSpaceDE w:val="0"/>
+        <w:autoSpaceDN w:val="0"/>
+        <w:adjustRightInd w:val="0"/>
+        <w:spacing w:after="0" w:line="240" w:lineRule="auto"/>
+        <w:ind w:left="708" w:firstLine="708"/>
+        <w:rPr>
+          <w:rFonts w:ascii="Consolas" w:hAnsi="Consolas" w:cs="Consolas"/>
+          <w:color w:val="000000"/>
+          <w:sz w:val="19"/>
+          <w:szCs w:val="19"/>
+        </w:rPr>
+      </w:pPr>
+      <w:r>
+        <w:rPr>
+          <w:rFonts w:ascii="Consolas" w:hAnsi="Consolas" w:cs="Consolas"/>
+          <w:color w:val="000000"/>
+          <w:sz w:val="19"/>
+          <w:szCs w:val="19"/>
+        </w:rPr>
+        <w:t xml:space="preserve">     </w:t>
+      </w:r>
+      <w:r>
+        <w:rPr>
+          <w:rFonts w:ascii="Consolas" w:hAnsi="Consolas" w:cs="Consolas"/>
+          <w:color w:val="000000"/>
+          <w:sz w:val="19"/>
+          <w:szCs w:val="19"/>
+        </w:rPr>
+        <w:t>);</w:t>
+      </w:r>
+    </w:p>
+    <w:p>
+      <w:pPr>
+        <w:autoSpaceDE w:val="0"/>
+        <w:autoSpaceDN w:val="0"/>
+        <w:adjustRightInd w:val="0"/>
+        <w:spacing w:after="0" w:line="240" w:lineRule="auto"/>
+        <w:rPr>
+          <w:rFonts w:ascii="Consolas" w:hAnsi="Consolas" w:cs="Consolas"/>
+          <w:color w:val="000000"/>
+          <w:sz w:val="19"/>
+          <w:szCs w:val="19"/>
+        </w:rPr>
+      </w:pPr>
+      <w:r>
+        <w:rPr>
+          <w:rFonts w:ascii="Consolas" w:hAnsi="Consolas" w:cs="Consolas"/>
+          <w:color w:val="000000"/>
+          <w:sz w:val="19"/>
+          <w:szCs w:val="19"/>
+        </w:rPr>
+        <w:t>}</w:t>
+      </w:r>
+    </w:p>
+    <w:p>
+      <w:pPr>
+        <w:autoSpaceDE w:val="0"/>
+        <w:autoSpaceDN w:val="0"/>
+        <w:adjustRightInd w:val="0"/>
+        <w:spacing w:after="0" w:line="240" w:lineRule="auto"/>
+        <w:rPr>
+          <w:lang w:val="en-US"/>
+        </w:rPr>
+      </w:pPr>
+    </w:p>
+    <w:p>
+      <w:pPr>
+        <w:autoSpaceDE w:val="0"/>
+        <w:autoSpaceDN w:val="0"/>
+        <w:adjustRightInd w:val="0"/>
+        <w:spacing w:after="0" w:line="240" w:lineRule="auto"/>
+        <w:rPr>
+          <w:lang w:val="en-US"/>
+        </w:rPr>
+      </w:pPr>
+      <w:r>
+        <w:rPr>
+          <w:lang w:val="en-US"/>
+        </w:rPr>
+        <w:t>The last parameter is the “checker”: a function that the Register core function calls to check that the actually registered measure is the “same” (so that you cannot define different units of measure with the same abbreviation – abbreviation is the key).</w:t>
+      </w:r>
+    </w:p>
+    <w:p>
+      <w:pPr>
+        <w:autoSpaceDE w:val="0"/>
+        <w:autoSpaceDN w:val="0"/>
+        <w:adjustRightInd w:val="0"/>
+        <w:spacing w:after="0" w:line="240" w:lineRule="auto"/>
+        <w:rPr>
+          <w:lang w:val="en-US"/>
+        </w:rPr>
+      </w:pPr>
+    </w:p>
+    <w:p>
+      <w:pPr>
+        <w:autoSpaceDE w:val="0"/>
+        <w:autoSpaceDN w:val="0"/>
+        <w:adjustRightInd w:val="0"/>
+        <w:spacing w:after="0" w:line="240" w:lineRule="auto"/>
+        <w:rPr>
+          <w:lang w:val="en-US"/>
+        </w:rPr>
+      </w:pPr>
+      <w:r>
+        <w:rPr>
+          <w:lang w:val="en-US"/>
+        </w:rPr>
+        <w:t>Are the two “hour</w:t>
+      </w:r>
+      <w:r>
+        <w:rPr>
+          <w:lang w:val="en-US"/>
+        </w:rPr>
+        <w:t>s</w:t>
+      </w:r>
+      <w:r>
+        <w:rPr>
+          <w:lang w:val="en-US"/>
+        </w:rPr>
+        <w:t xml:space="preserve">” defined </w:t>
+      </w:r>
+      <w:r>
+        <w:rPr>
+          <w:lang w:val="en-US"/>
+        </w:rPr>
+        <w:t>above the same or not?</w:t>
+      </w:r>
+    </w:p>
+    <w:p>
+      <w:pPr>
+        <w:autoSpaceDE w:val="0"/>
+        <w:autoSpaceDN w:val="0"/>
+        <w:adjustRightInd w:val="0"/>
+        <w:spacing w:after="0" w:line="240" w:lineRule="auto"/>
+        <w:rPr>
+          <w:lang w:val="en-US"/>
+        </w:rPr>
+      </w:pPr>
+      <w:r>
+        <w:rPr>
+          <w:lang w:val="en-US"/>
+        </w:rPr>
+        <w:t>Unfortunately, it depends on your business needs.</w:t>
+      </w:r>
+    </w:p>
+    <w:p>
+      <w:pPr>
+        <w:autoSpaceDE w:val="0"/>
+        <w:autoSpaceDN w:val="0"/>
+        <w:adjustRightInd w:val="0"/>
+        <w:spacing w:after="0" w:line="240" w:lineRule="auto"/>
+        <w:rPr>
+          <w:lang w:val="en-US"/>
+        </w:rPr>
+      </w:pPr>
+    </w:p>
+    <w:p>
+      <w:pPr>
+        <w:autoSpaceDE w:val="0"/>
+        <w:autoSpaceDN w:val="0"/>
+        <w:adjustRightInd w:val="0"/>
+        <w:spacing w:after="0" w:line="240" w:lineRule="auto"/>
+        <w:rPr>
+          <w:lang w:val="en-US"/>
+        </w:rPr>
+      </w:pPr>
+      <w:r>
+        <w:rPr>
+          <w:lang w:val="en-US"/>
+        </w:rPr>
+        <w:t>However, it is easy to relax the check here by challenging instead of the exact definition, its normalization:</w:t>
+      </w:r>
+    </w:p>
+    <w:p>
+      <w:pPr>
+        <w:autoSpaceDE w:val="0"/>
+        <w:autoSpaceDN w:val="0"/>
+        <w:adjustRightInd w:val="0"/>
+        <w:spacing w:after="0" w:line="240" w:lineRule="auto"/>
+        <w:rPr>
+          <w:lang w:val="en-US"/>
+        </w:rPr>
+      </w:pPr>
+    </w:p>
+    <w:p>
+      <w:pPr>
+        <w:autoSpaceDE w:val="0"/>
+        <w:autoSpaceDN w:val="0"/>
+        <w:adjustRightInd w:val="0"/>
+        <w:spacing w:after="0" w:line="240" w:lineRule="auto"/>
+        <w:rPr>
+          <w:rFonts w:ascii="Consolas" w:hAnsi="Consolas" w:cs="Consolas"/>
+          <w:color w:val="000000"/>
+          <w:sz w:val="19"/>
+          <w:szCs w:val="19"/>
+          <w:lang w:val="yo-NG"/>
+        </w:rPr>
+      </w:pPr>
+      <w:r>
+        <w:rPr>
+          <w:rFonts w:ascii="Consolas" w:hAnsi="Consolas" w:cs="Consolas"/>
+          <w:color w:val="000000"/>
+          <w:sz w:val="19"/>
+          <w:szCs w:val="19"/>
+          <w:lang w:val="yo-NG"/>
+        </w:rPr>
+        <w:t xml:space="preserve">    </w:t>
+      </w:r>
+      <w:r>
+        <w:rPr>
+          <w:rFonts w:ascii="Consolas" w:hAnsi="Consolas" w:cs="Consolas"/>
+          <w:color w:val="000000"/>
+          <w:sz w:val="19"/>
+          <w:szCs w:val="19"/>
+          <w:lang w:val="yo-NG"/>
+        </w:rPr>
+        <w:t>checker: m =&gt; m.Definition.Normalization == d.Normalization</w:t>
+      </w:r>
+    </w:p>
+    <w:p>
+      <w:pPr>
+        <w:autoSpaceDE w:val="0"/>
+        <w:autoSpaceDN w:val="0"/>
+        <w:adjustRightInd w:val="0"/>
+        <w:spacing w:after="0" w:line="240" w:lineRule="auto"/>
+        <w:rPr>
+          <w:rFonts w:ascii="Consolas" w:hAnsi="Consolas" w:cs="Consolas"/>
+          <w:color w:val="000000"/>
+          <w:sz w:val="19"/>
+          <w:szCs w:val="19"/>
+          <w:lang w:val="yo-NG"/>
+        </w:rPr>
+      </w:pPr>
+      <w:r>
+        <w:rPr>
+          <w:rFonts w:ascii="Consolas" w:hAnsi="Consolas" w:cs="Consolas"/>
+          <w:color w:val="000000"/>
+          <w:sz w:val="19"/>
+          <w:szCs w:val="19"/>
+          <w:lang w:val="yo-NG"/>
+        </w:rPr>
+        <w:t xml:space="preserve">                  &amp;&amp; m.NormalizationFactor == d.NormalizationFactor.Multiply( f ) );</w:t>
+      </w:r>
+    </w:p>
+    <w:p>
+      <w:pPr>
+        <w:autoSpaceDE w:val="0"/>
+        <w:autoSpaceDN w:val="0"/>
+        <w:adjustRightInd w:val="0"/>
+        <w:spacing w:after="0" w:line="240" w:lineRule="auto"/>
+        <w:rPr>
+          <w:rFonts w:ascii="Consolas" w:hAnsi="Consolas" w:cs="Consolas"/>
+          <w:color w:val="000000"/>
+          <w:sz w:val="19"/>
+          <w:szCs w:val="19"/>
+        </w:rPr>
+      </w:pPr>
+    </w:p>
+    <w:p>
+      <w:pPr>
+        <w:autoSpaceDE w:val="0"/>
+        <w:autoSpaceDN w:val="0"/>
+        <w:adjustRightInd w:val="0"/>
+        <w:spacing w:after="0" w:line="240" w:lineRule="auto"/>
+        <w:rPr>
+          <w:lang w:val="en-US"/>
+        </w:rPr>
+      </w:pPr>
+    </w:p>
+    <w:p>
+      <w:pPr>
+        <w:autoSpaceDE w:val="0"/>
+        <w:autoSpaceDN w:val="0"/>
+        <w:adjustRightInd w:val="0"/>
+        <w:spacing w:after="0" w:line="240" w:lineRule="auto"/>
+        <w:rPr>
+          <w:lang w:val="en-US"/>
+        </w:rPr>
+      </w:pPr>
+      <w:r>
+        <w:rPr>
+          <w:lang w:val="en-US"/>
+        </w:rPr>
+        <w:t>Should we implement the strict or the relaxed check?</w:t>
+      </w:r>
+      <w:r>
+        <w:rPr>
+          <w:lang w:val="en-US"/>
+        </w:rPr>
+        <w:t xml:space="preserve"> </w:t>
+      </w:r>
+      <w:r>
+        <w:rPr>
+          <w:lang w:val="en-US"/>
+        </w:rPr>
+        <w:t xml:space="preserve"> Again</w:t>
+      </w:r>
+      <w:r>
+        <w:rPr>
+          <w:lang w:val="en-US"/>
+        </w:rPr>
+        <w:t>, it depends on your business needs.</w:t>
+      </w:r>
+    </w:p>
+    <w:p>
+      <w:pPr>
+        <w:autoSpaceDE w:val="0"/>
+        <w:autoSpaceDN w:val="0"/>
+        <w:adjustRightInd w:val="0"/>
+        <w:spacing w:after="0" w:line="240" w:lineRule="auto"/>
+        <w:rPr>
+          <w:lang w:val="en-US"/>
+        </w:rPr>
+      </w:pPr>
+    </w:p>
+    <w:p>
+      <w:pPr>
+        <w:autoSpaceDE w:val="0"/>
+        <w:autoSpaceDN w:val="0"/>
+        <w:adjustRightInd w:val="0"/>
+        <w:spacing w:after="0" w:line="240" w:lineRule="auto"/>
+        <w:rPr>
+          <w:lang w:val="en-US"/>
+        </w:rPr>
+      </w:pPr>
+      <w:r>
+        <w:rPr>
+          <w:lang w:val="en-US"/>
+        </w:rPr>
+        <w:t xml:space="preserve">When developing a library that aims to be used in different contexts, my recommendation is to be very cautious about taking such abrupt decisions, I always try to NOT anchor such behaviors/choices deep inside the code (and a difficult part of library development is to identify those choices). </w:t>
+      </w:r>
+    </w:p>
+    <w:p>
+      <w:pPr>
+        <w:autoSpaceDE w:val="0"/>
+        <w:autoSpaceDN w:val="0"/>
+        <w:adjustRightInd w:val="0"/>
+        <w:spacing w:after="0" w:line="240" w:lineRule="auto"/>
+        <w:rPr>
+          <w:lang w:val="en-US"/>
+        </w:rPr>
+      </w:pPr>
+    </w:p>
+    <w:p>
+      <w:pPr>
+        <w:autoSpaceDE w:val="0"/>
+        <w:autoSpaceDN w:val="0"/>
+        <w:adjustRightInd w:val="0"/>
+        <w:spacing w:after="0" w:line="240" w:lineRule="auto"/>
+        <w:rPr>
+          <w:lang w:val="en-US"/>
+        </w:rPr>
+      </w:pPr>
+      <w:r>
+        <w:rPr>
+          <w:lang w:val="en-US"/>
+        </w:rPr>
+        <w:t xml:space="preserve">Before tackling this, I’d like to refactor the code. It works well but, up to me, there is a huge issue with current architecture: there is one and only one, global, context for the unit of measures. If you took the time to read this </w:t>
+      </w:r>
+      <w:hyperlink r:id="rId17" w:history="1">
+        <w:r>
+          <w:rPr>
+            <w:rStyle w:val="Hyperlink"/>
+            <w:lang w:val="en-US"/>
+          </w:rPr>
+          <w:t>https://en.wikipedia.org/wiki/Gallon</w:t>
+        </w:r>
+      </w:hyperlink>
+      <w:r>
+        <w:rPr>
+          <w:lang w:val="en-US"/>
+        </w:rPr>
+        <w:t xml:space="preserve"> or this </w:t>
+      </w:r>
+      <w:hyperlink r:id="rId18" w:history="1">
+        <w:r>
+          <w:rPr>
+            <w:rStyle w:val="Hyperlink"/>
+            <w:lang w:val="en-US"/>
+          </w:rPr>
+          <w:t>https://en.wikipedia.org/wiki/Ounce</w:t>
+        </w:r>
+      </w:hyperlink>
+      <w:r>
+        <w:rPr>
+          <w:lang w:val="en-US"/>
+        </w:rPr>
+        <w:t xml:space="preserve"> or </w:t>
+      </w:r>
+      <w:hyperlink r:id="rId19" w:history="1">
+        <w:r>
+          <w:rPr>
+            <w:rStyle w:val="Hyperlink"/>
+            <w:lang w:val="en-US"/>
+          </w:rPr>
+          <w:t>https://en.wikipedia.org/wiki/Ton-force</w:t>
+        </w:r>
+      </w:hyperlink>
       <w:bookmarkStart w:id="3" w:name="_GoBack"/>
       <w:bookmarkEnd w:id="3"/>
+      <w:r>
+        <w:rPr>
+          <w:lang w:val="en-US"/>
+        </w:rPr>
+        <w:t>, can you imagine that an awful singleton will be able to work in a web application that can be used by different customers or manipulates units of measure from different fields?</w:t>
+      </w:r>
+    </w:p>
+    <w:p>
+      <w:pPr>
+        <w:autoSpaceDE w:val="0"/>
+        <w:autoSpaceDN w:val="0"/>
+        <w:adjustRightInd w:val="0"/>
+        <w:spacing w:after="0" w:line="240" w:lineRule="auto"/>
+        <w:rPr>
+          <w:lang w:val="en-US"/>
+        </w:rPr>
+      </w:pPr>
+    </w:p>
+    <w:p>
+      <w:pPr>
+        <w:autoSpaceDE w:val="0"/>
+        <w:autoSpaceDN w:val="0"/>
+        <w:adjustRightInd w:val="0"/>
+        <w:spacing w:after="0" w:line="240" w:lineRule="auto"/>
+        <w:rPr>
+          <w:lang w:val="en-US"/>
+        </w:rPr>
+      </w:pPr>
+      <w:r>
+        <w:rPr>
+          <w:lang w:val="en-US"/>
+        </w:rPr>
+        <w:t>“</w:t>
+      </w:r>
+      <w:r>
+        <w:rPr>
+          <w:lang w:val="en-US"/>
+        </w:rPr>
+        <w:t>Yes</w:t>
+      </w:r>
+      <w:r>
+        <w:rPr>
+          <w:lang w:val="en-US"/>
+        </w:rPr>
+        <w:t xml:space="preserve">… </w:t>
+      </w:r>
+      <w:r>
+        <w:rPr>
+          <w:lang w:val="en-US"/>
+        </w:rPr>
+        <w:t>but a singleton is so easy to use!</w:t>
+      </w:r>
+      <w:r>
+        <w:rPr>
+          <w:lang w:val="en-US"/>
+        </w:rPr>
+        <w:t>”</w:t>
+      </w:r>
+    </w:p>
+    <w:p>
+      <w:pPr>
+        <w:autoSpaceDE w:val="0"/>
+        <w:autoSpaceDN w:val="0"/>
+        <w:adjustRightInd w:val="0"/>
+        <w:spacing w:after="0" w:line="240" w:lineRule="auto"/>
+        <w:rPr>
+          <w:lang w:val="en-US"/>
+        </w:rPr>
+      </w:pPr>
+      <w:r>
+        <w:rPr>
+          <w:lang w:val="en-US"/>
+        </w:rPr>
+        <w:t>Right. The refactoring will preserve the current API: it will be the Default measure context</w:t>
+      </w:r>
+      <w:r>
+        <w:rPr>
+          <w:lang w:val="en-US"/>
+        </w:rPr>
+        <w:t xml:space="preserve">. But you’ll be able to create as many independent </w:t>
+      </w:r>
+      <w:proofErr w:type="spellStart"/>
+      <w:r>
+        <w:rPr>
+          <w:rFonts w:ascii="Consolas" w:hAnsi="Consolas" w:cs="Consolas"/>
+          <w:color w:val="2B91AF"/>
+          <w:sz w:val="19"/>
+          <w:szCs w:val="19"/>
+          <w:lang w:val="yo-NG"/>
+        </w:rPr>
+        <w:t>MeasureContext</w:t>
+      </w:r>
+      <w:proofErr w:type="spellEnd"/>
+      <w:r>
+        <w:rPr>
+          <w:lang w:val="en-US"/>
+        </w:rPr>
+        <w:t xml:space="preserve"> as you need (some of them not having the </w:t>
+      </w:r>
+      <w:proofErr w:type="spellStart"/>
+      <w:r>
+        <w:rPr>
+          <w:lang w:val="en-US"/>
+        </w:rPr>
+        <w:t>Metre</w:t>
+      </w:r>
+      <w:proofErr w:type="spellEnd"/>
+      <w:r>
+        <w:rPr>
+          <w:lang w:val="en-US"/>
+        </w:rPr>
+        <w:t>/Gram, etc. default units of measure).</w:t>
+      </w:r>
+    </w:p>
+    <w:p>
+      <w:pPr>
+        <w:autoSpaceDE w:val="0"/>
+        <w:autoSpaceDN w:val="0"/>
+        <w:adjustRightInd w:val="0"/>
+        <w:spacing w:after="0" w:line="240" w:lineRule="auto"/>
+        <w:rPr>
+          <w:lang w:val="en-US"/>
+        </w:rPr>
+      </w:pPr>
+    </w:p>
+    <w:p>
+      <w:pPr>
+        <w:autoSpaceDE w:val="0"/>
+        <w:autoSpaceDN w:val="0"/>
+        <w:adjustRightInd w:val="0"/>
+        <w:spacing w:after="0" w:line="240" w:lineRule="auto"/>
+        <w:rPr>
+          <w:lang w:val="en-US"/>
+        </w:rPr>
+      </w:pPr>
     </w:p>
     <w:sectPr>
       <w:pgSz w:w="11906" w:h="16838"/>

</xml_diff>